<commit_message>
Update main_pandoc to output generated at e5de414
</commit_message>
<xml_diff>
--- a/subversion-du-sujet.docx
+++ b/subversion-du-sujet.docx
@@ -2,32 +2,37 @@
 <file path=word/document.xml><?xml version="1.0" encoding="utf-8"?>
 <w:document xmlns:w="http://schemas.openxmlformats.org/wordprocessingml/2006/main" xmlns:m="http://schemas.openxmlformats.org/officeDocument/2006/math" xmlns:r="http://schemas.openxmlformats.org/officeDocument/2006/relationships" xmlns:o="urn:schemas-microsoft-com:office:office" xmlns:v="urn:schemas-microsoft-com:vml" xmlns:w10="urn:schemas-microsoft-com:office:word" xmlns:a="http://schemas.openxmlformats.org/drawingml/2006/main" xmlns:pic="http://schemas.openxmlformats.org/drawingml/2006/picture" xmlns:wp="http://schemas.openxmlformats.org/drawingml/2006/wordprocessingDrawing">
   <w:body>
-    <w:sdt>
-      <w:sdtPr>
-        <w:docPartObj>
-          <w:docPartGallery w:val="Table of Contents"/>
-          <w:docPartUnique/>
-        </w:docPartObj>
-      </w:sdtPr>
-      <w:sdtContent>
-        <w:p>
-          <w:pPr>
-            <w:pStyle w:val="af1"/>
-          </w:pPr>
-          <w:r>
-            <w:t xml:space="preserve">Table of Contents</w:t>
-          </w:r>
-        </w:p>
-        <w:p>
-          <w:r>
-            <w:fldChar w:fldCharType="begin" w:dirty="true"/>
-            <w:instrText xml:space="preserve">TOC \o "1-4" \h \z \u</w:instrText>
-            <w:fldChar w:fldCharType="separate"/>
-            <w:fldChar w:fldCharType="end"/>
-          </w:r>
-        </w:p>
-      </w:sdtContent>
-    </w:sdt>
+    <w:bookmarkStart w:id="25" w:name="フロイトの無意識における主体の転覆と欲望の弁証法"/>
+    <w:p>
+      <w:pPr>
+        <w:pStyle w:val="1"/>
+      </w:pPr>
+      <w:r>
+        <w:rPr>
+          <w:rFonts w:hint="eastAsia"/>
+        </w:rPr>
+        <w:t xml:space="preserve">フロイトの無意識における主体の転覆と欲望の弁証法</w:t>
+      </w:r>
+    </w:p>
+    <w:p>
+      <w:pPr>
+        <w:pStyle w:val="FirstParagraph"/>
+      </w:pPr>
+      <w:r>
+        <w:t xml:space="preserve">ジャック・ラカン</w:t>
+      </w:r>
+    </w:p>
+    <w:p>
+      <w:pPr>
+        <w:pStyle w:val="a2"/>
+      </w:pPr>
+      <w:r>
+        <w:rPr>
+          <w:rFonts w:hint="eastAsia"/>
+        </w:rPr>
+        <w:t xml:space="preserve">〔前略〕</w:t>
+      </w:r>
+    </w:p>
     <w:bookmarkStart w:id="20" w:name="e821d-享楽と禁止"/>
     <w:p>
       <w:pPr>
@@ -939,6 +944,7 @@
       </w:r>
     </w:p>
     <w:bookmarkEnd w:id="24"/>
+    <w:bookmarkEnd w:id="25"/>
     <w:sectPr>
       <w:footerReference r:id="rId8" w:type="even"/>
       <w:footerReference r:id="rId9" w:type="default"/>

</xml_diff>